<commit_message>
Final update before printing.
</commit_message>
<xml_diff>
--- a/Documents/CS3750Report3Group4.docx
+++ b/Documents/CS3750Report3Group4.docx
@@ -23094,14 +23094,20 @@
       </w:pPr>
       <w:r>
         <w:rPr>
+          <w:rFonts w:asciiTheme="majorHAnsi" w:eastAsiaTheme="majorEastAsia" w:hAnsiTheme="majorHAnsi" w:cstheme="majorBidi"/>
+          <w:b/>
+          <w:bCs/>
           <w:noProof/>
+          <w:color w:val="365F91" w:themeColor="accent1" w:themeShade="BF"/>
+          <w:sz w:val="24"/>
+          <w:szCs w:val="24"/>
           <w:lang w:bidi="ar-SA"/>
         </w:rPr>
         <w:drawing>
           <wp:inline distT="0" distB="0" distL="0" distR="0">
-            <wp:extent cx="5972175" cy="5882704"/>
+            <wp:extent cx="5591175" cy="7477598"/>
             <wp:effectExtent l="19050" t="0" r="9525" b="0"/>
-            <wp:docPr id="24" name="Picture 24"/>
+            <wp:docPr id="27" name="Picture 26" descr="HistoryOfWork.png"/>
             <wp:cNvGraphicFramePr>
               <a:graphicFrameLocks xmlns:a="http://schemas.openxmlformats.org/drawingml/2006/main" noChangeAspect="1"/>
             </wp:cNvGraphicFramePr>
@@ -23109,33 +23115,23 @@
               <a:graphicData uri="http://schemas.openxmlformats.org/drawingml/2006/picture">
                 <pic:pic xmlns:pic="http://schemas.openxmlformats.org/drawingml/2006/picture">
                   <pic:nvPicPr>
-                    <pic:cNvPr id="0" name="Picture 24"/>
-                    <pic:cNvPicPr>
-                      <a:picLocks noChangeAspect="1" noChangeArrowheads="1"/>
-                    </pic:cNvPicPr>
+                    <pic:cNvPr id="0" name="HistoryOfWork.png"/>
+                    <pic:cNvPicPr/>
                   </pic:nvPicPr>
                   <pic:blipFill>
                     <a:blip r:embed="rId131" cstate="print"/>
-                    <a:srcRect/>
                     <a:stretch>
                       <a:fillRect/>
                     </a:stretch>
                   </pic:blipFill>
-                  <pic:spPr bwMode="auto">
+                  <pic:spPr>
                     <a:xfrm>
                       <a:off x="0" y="0"/>
-                      <a:ext cx="5972175" cy="5882704"/>
+                      <a:ext cx="5594184" cy="7481622"/>
                     </a:xfrm>
                     <a:prstGeom prst="rect">
                       <a:avLst/>
                     </a:prstGeom>
-                    <a:noFill/>
-                    <a:ln w="9525">
-                      <a:noFill/>
-                      <a:miter lim="800000"/>
-                      <a:headEnd/>
-                      <a:tailEnd/>
-                    </a:ln>
                   </pic:spPr>
                 </pic:pic>
               </a:graphicData>
@@ -23145,14 +23141,6 @@
       </w:r>
     </w:p>
     <w:p>
-      <w:pPr>
-        <w:ind w:firstLine="0"/>
-        <w:rPr>
-          <w:rStyle w:val="Heading1Char"/>
-        </w:rPr>
-      </w:pPr>
-    </w:p>
-    <w:p>
       <w:r>
         <w:br w:type="page"/>
       </w:r>
@@ -23164,9 +23152,20 @@
       <w:bookmarkStart w:id="136" w:name="_Toc278887375"/>
       <w:r>
         <w:lastRenderedPageBreak/>
-        <w:t>Gant Chart</w:t>
+        <w:t>Gan</w:t>
+      </w:r>
+      <w:r>
+        <w:t>t</w:t>
+      </w:r>
+      <w:r>
+        <w:t xml:space="preserve">t </w:t>
+      </w:r>
+      <w:proofErr w:type="gramStart"/>
+      <w:r>
+        <w:t>Chart</w:t>
       </w:r>
       <w:bookmarkEnd w:id="136"/>
+      <w:proofErr w:type="gramEnd"/>
     </w:p>
     <w:p>
       <w:pPr>
@@ -23185,14 +23184,20 @@
       </w:pPr>
       <w:r>
         <w:rPr>
+          <w:rFonts w:asciiTheme="majorHAnsi" w:eastAsiaTheme="majorEastAsia" w:hAnsiTheme="majorHAnsi" w:cstheme="majorBidi"/>
+          <w:b/>
+          <w:bCs/>
           <w:noProof/>
+          <w:color w:val="365F91" w:themeColor="accent1" w:themeShade="BF"/>
+          <w:sz w:val="24"/>
+          <w:szCs w:val="24"/>
           <w:lang w:bidi="ar-SA"/>
         </w:rPr>
         <w:drawing>
           <wp:inline distT="0" distB="0" distL="0" distR="0">
-            <wp:extent cx="5867400" cy="5276850"/>
+            <wp:extent cx="5943600" cy="6536055"/>
             <wp:effectExtent l="19050" t="0" r="0" b="0"/>
-            <wp:docPr id="25" name="Picture 25"/>
+            <wp:docPr id="26" name="Picture 25" descr="Gant Chart.PNG"/>
             <wp:cNvGraphicFramePr>
               <a:graphicFrameLocks xmlns:a="http://schemas.openxmlformats.org/drawingml/2006/main" noChangeAspect="1"/>
             </wp:cNvGraphicFramePr>
@@ -23200,33 +23205,23 @@
               <a:graphicData uri="http://schemas.openxmlformats.org/drawingml/2006/picture">
                 <pic:pic xmlns:pic="http://schemas.openxmlformats.org/drawingml/2006/picture">
                   <pic:nvPicPr>
-                    <pic:cNvPr id="0" name="Picture 25"/>
-                    <pic:cNvPicPr>
-                      <a:picLocks noChangeAspect="1" noChangeArrowheads="1"/>
-                    </pic:cNvPicPr>
+                    <pic:cNvPr id="0" name="Gant Chart.PNG"/>
+                    <pic:cNvPicPr/>
                   </pic:nvPicPr>
                   <pic:blipFill>
                     <a:blip r:embed="rId132" cstate="print"/>
-                    <a:srcRect/>
                     <a:stretch>
                       <a:fillRect/>
                     </a:stretch>
                   </pic:blipFill>
-                  <pic:spPr bwMode="auto">
+                  <pic:spPr>
                     <a:xfrm>
                       <a:off x="0" y="0"/>
-                      <a:ext cx="5867400" cy="5276850"/>
+                      <a:ext cx="5943600" cy="6536055"/>
                     </a:xfrm>
                     <a:prstGeom prst="rect">
                       <a:avLst/>
                     </a:prstGeom>
-                    <a:noFill/>
-                    <a:ln w="9525">
-                      <a:noFill/>
-                      <a:miter lim="800000"/>
-                      <a:headEnd/>
-                      <a:tailEnd/>
-                    </a:ln>
                   </pic:spPr>
                 </pic:pic>
               </a:graphicData>
@@ -23235,11 +23230,74 @@
         </w:drawing>
       </w:r>
     </w:p>
+    <w:p>
+      <w:pPr>
+        <w:pStyle w:val="ListStyle"/>
+        <w:spacing w:before="480" w:after="120"/>
+        <w:ind w:firstLine="0"/>
+        <w:contextualSpacing/>
+        <w:rPr>
+          <w:rFonts w:asciiTheme="majorHAnsi" w:eastAsiaTheme="majorEastAsia" w:hAnsiTheme="majorHAnsi" w:cstheme="majorBidi"/>
+          <w:b/>
+          <w:bCs/>
+          <w:color w:val="365F91" w:themeColor="accent1" w:themeShade="BF"/>
+          <w:sz w:val="24"/>
+          <w:szCs w:val="24"/>
+        </w:rPr>
+      </w:pPr>
+      <w:r>
+        <w:rPr>
+          <w:rFonts w:asciiTheme="majorHAnsi" w:eastAsiaTheme="majorEastAsia" w:hAnsiTheme="majorHAnsi" w:cstheme="majorBidi"/>
+          <w:b/>
+          <w:bCs/>
+          <w:noProof/>
+          <w:color w:val="365F91" w:themeColor="accent1" w:themeShade="BF"/>
+          <w:sz w:val="24"/>
+          <w:szCs w:val="24"/>
+          <w:lang w:bidi="ar-SA"/>
+        </w:rPr>
+        <w:drawing>
+          <wp:inline distT="0" distB="0" distL="0" distR="0">
+            <wp:extent cx="5943600" cy="704850"/>
+            <wp:effectExtent l="19050" t="0" r="0" b="0"/>
+            <wp:docPr id="31" name="Picture 30" descr="Gantt Chart Details.png"/>
+            <wp:cNvGraphicFramePr>
+              <a:graphicFrameLocks xmlns:a="http://schemas.openxmlformats.org/drawingml/2006/main" noChangeAspect="1"/>
+            </wp:cNvGraphicFramePr>
+            <a:graphic xmlns:a="http://schemas.openxmlformats.org/drawingml/2006/main">
+              <a:graphicData uri="http://schemas.openxmlformats.org/drawingml/2006/picture">
+                <pic:pic xmlns:pic="http://schemas.openxmlformats.org/drawingml/2006/picture">
+                  <pic:nvPicPr>
+                    <pic:cNvPr id="0" name="Gantt Chart Details.png"/>
+                    <pic:cNvPicPr/>
+                  </pic:nvPicPr>
+                  <pic:blipFill>
+                    <a:blip r:embed="rId133" cstate="print"/>
+                    <a:stretch>
+                      <a:fillRect/>
+                    </a:stretch>
+                  </pic:blipFill>
+                  <pic:spPr>
+                    <a:xfrm>
+                      <a:off x="0" y="0"/>
+                      <a:ext cx="5943600" cy="704850"/>
+                    </a:xfrm>
+                    <a:prstGeom prst="rect">
+                      <a:avLst/>
+                    </a:prstGeom>
+                  </pic:spPr>
+                </pic:pic>
+              </a:graphicData>
+            </a:graphic>
+          </wp:inline>
+        </w:drawing>
+      </w:r>
+    </w:p>
     <w:sectPr>
-      <w:headerReference w:type="even" r:id="rId133"/>
-      <w:headerReference w:type="default" r:id="rId134"/>
-      <w:footerReference w:type="even" r:id="rId135"/>
-      <w:footerReference w:type="default" r:id="rId136"/>
+      <w:headerReference w:type="even" r:id="rId134"/>
+      <w:headerReference w:type="default" r:id="rId135"/>
+      <w:footerReference w:type="even" r:id="rId136"/>
+      <w:footerReference w:type="default" r:id="rId137"/>
       <w:pgSz w:w="12240" w:h="15840"/>
       <w:pgMar w:top="1440" w:right="1440" w:bottom="1440" w:left="1440" w:header="708" w:footer="708" w:gutter="0"/>
       <w:cols w:space="708"/>
@@ -23346,7 +23404,7 @@
             <w:rPr>
               <w:noProof/>
             </w:rPr>
-            <w:t>6</w:t>
+            <w:t>44</w:t>
           </w:r>
         </w:fldSimple>
       </w:p>
@@ -23438,7 +23496,7 @@
             <w:rPr>
               <w:noProof/>
             </w:rPr>
-            <w:t>5</w:t>
+            <w:t>43</w:t>
           </w:r>
         </w:fldSimple>
       </w:p>
@@ -25585,6 +25643,7 @@
   <w:style w:type="character" w:default="1" w:styleId="DefaultParagraphFont">
     <w:name w:val="Default Paragraph Font"/>
     <w:uiPriority w:val="1"/>
+    <w:semiHidden/>
     <w:unhideWhenUsed/>
   </w:style>
   <w:style w:type="table" w:default="1" w:styleId="TableNormal">
@@ -26471,7 +26530,7 @@
 </file>
 
 <file path=customXml/itemProps1.xml><?xml version="1.0" encoding="utf-8"?>
-<ds:datastoreItem xmlns:ds="http://schemas.openxmlformats.org/officeDocument/2006/customXml" ds:itemID="{53BB1460-A07F-4D16-AF11-12F93AD075FE}">
+<ds:datastoreItem xmlns:ds="http://schemas.openxmlformats.org/officeDocument/2006/customXml" ds:itemID="{FE9CBD77-0779-4C45-B14F-F098ACFF48C9}">
   <ds:schemaRefs>
     <ds:schemaRef ds:uri="http://schemas.openxmlformats.org/officeDocument/2006/bibliography"/>
   </ds:schemaRefs>

</xml_diff>

<commit_message>
Added more class diagrams.
</commit_message>
<xml_diff>
--- a/Documents/CS3750Report3Group4.docx
+++ b/Documents/CS3750Report3Group4.docx
@@ -18874,10 +18874,91 @@
     </w:p>
     <w:p>
       <w:pPr>
-        <w:ind w:firstLine="0"/>
+        <w:keepNext/>
+      </w:pPr>
+    </w:p>
+    <w:p>
+      <w:pPr>
+        <w:keepNext/>
         <w:rPr>
           <w:rFonts w:eastAsia="Arial"/>
           <w:bCs/>
+          <w:noProof/>
+          <w:lang w:bidi="ar-SA"/>
+        </w:rPr>
+      </w:pPr>
+      <w:r>
+        <w:rPr>
+          <w:noProof/>
+          <w:lang w:bidi="ar-SA"/>
+        </w:rPr>
+        <w:drawing>
+          <wp:inline distT="0" distB="0" distL="0" distR="0">
+            <wp:extent cx="5943600" cy="3222806"/>
+            <wp:effectExtent l="19050" t="0" r="0" b="0"/>
+            <wp:docPr id="25" name="Picture 4"/>
+            <wp:cNvGraphicFramePr>
+              <a:graphicFrameLocks xmlns:a="http://schemas.openxmlformats.org/drawingml/2006/main" noChangeAspect="1"/>
+            </wp:cNvGraphicFramePr>
+            <a:graphic xmlns:a="http://schemas.openxmlformats.org/drawingml/2006/main">
+              <a:graphicData uri="http://schemas.openxmlformats.org/drawingml/2006/picture">
+                <pic:pic xmlns:pic="http://schemas.openxmlformats.org/drawingml/2006/picture">
+                  <pic:nvPicPr>
+                    <pic:cNvPr id="0" name="Picture 4"/>
+                    <pic:cNvPicPr>
+                      <a:picLocks noChangeAspect="1" noChangeArrowheads="1"/>
+                    </pic:cNvPicPr>
+                  </pic:nvPicPr>
+                  <pic:blipFill>
+                    <a:blip r:embed="rId21" cstate="print"/>
+                    <a:srcRect/>
+                    <a:stretch>
+                      <a:fillRect/>
+                    </a:stretch>
+                  </pic:blipFill>
+                  <pic:spPr bwMode="auto">
+                    <a:xfrm>
+                      <a:off x="0" y="0"/>
+                      <a:ext cx="5943600" cy="3222806"/>
+                    </a:xfrm>
+                    <a:prstGeom prst="rect">
+                      <a:avLst/>
+                    </a:prstGeom>
+                    <a:noFill/>
+                    <a:ln w="9525">
+                      <a:noFill/>
+                      <a:miter lim="800000"/>
+                      <a:headEnd/>
+                      <a:tailEnd/>
+                    </a:ln>
+                  </pic:spPr>
+                </pic:pic>
+              </a:graphicData>
+            </a:graphic>
+          </wp:inline>
+        </w:drawing>
+      </w:r>
+    </w:p>
+    <w:p>
+      <w:pPr>
+        <w:pStyle w:val="Caption"/>
+      </w:pPr>
+      <w:r>
+        <w:t>Figure 11b- Class diagram</w:t>
+      </w:r>
+      <w:r>
+        <w:t>s with method signatures.</w:t>
+      </w:r>
+    </w:p>
+    <w:p/>
+    <w:p>
+      <w:pPr>
+        <w:keepNext/>
+        <w:rPr>
+          <w:rFonts w:eastAsia="Arial"/>
+          <w:bCs/>
+          <w:noProof/>
+          <w:lang w:bidi="ar-SA"/>
         </w:rPr>
       </w:pPr>
     </w:p>
@@ -18910,7 +18991,7 @@
                     </pic:cNvPicPr>
                   </pic:nvPicPr>
                   <pic:blipFill>
-                    <a:blip r:embed="rId21" cstate="print"/>
+                    <a:blip r:embed="rId22" cstate="print"/>
                     <a:srcRect/>
                     <a:stretch>
                       <a:fillRect/>
@@ -19006,6 +19087,7 @@
           <w:szCs w:val="24"/>
           <w:lang w:bidi="ar-SA"/>
         </w:rPr>
+        <w:lastRenderedPageBreak/>
         <w:drawing>
           <wp:inline distT="0" distB="0" distL="0" distR="0">
             <wp:extent cx="5904911" cy="2812952"/>
@@ -19024,7 +19106,7 @@
                     </pic:cNvPicPr>
                   </pic:nvPicPr>
                   <pic:blipFill>
-                    <a:blip r:embed="rId22" cstate="print"/>
+                    <a:blip r:embed="rId23" cstate="print"/>
                     <a:srcRect/>
                     <a:stretch>
                       <a:fillRect/>
@@ -19073,14 +19155,11 @@
         <w:t xml:space="preserve"> Placing a Customer Order</w:t>
       </w:r>
     </w:p>
-    <w:p/>
-    <w:p>
-      <w:r>
-        <w:br w:type="page"/>
-      </w:r>
-    </w:p>
-    <w:p/>
-    <w:p/>
+    <w:p>
+      <w:pPr>
+        <w:ind w:firstLine="0"/>
+      </w:pPr>
+    </w:p>
     <w:p>
       <w:r>
         <w:rPr>
@@ -19105,7 +19184,7 @@
                     </pic:cNvPicPr>
                   </pic:nvPicPr>
                   <pic:blipFill>
-                    <a:blip r:embed="rId23" cstate="print"/>
+                    <a:blip r:embed="rId24" cstate="print"/>
                     <a:srcRect/>
                     <a:stretch>
                       <a:fillRect/>
@@ -19167,6 +19246,7 @@
           <w:noProof/>
           <w:lang w:bidi="ar-SA"/>
         </w:rPr>
+        <w:lastRenderedPageBreak/>
         <w:drawing>
           <wp:inline distT="0" distB="0" distL="0" distR="0">
             <wp:extent cx="5943600" cy="2401362"/>
@@ -19185,7 +19265,7 @@
                     </pic:cNvPicPr>
                   </pic:nvPicPr>
                   <pic:blipFill>
-                    <a:blip r:embed="rId24" cstate="print"/>
+                    <a:blip r:embed="rId25" cstate="print"/>
                     <a:srcRect/>
                     <a:stretch>
                       <a:fillRect/>
@@ -19221,15 +19301,6 @@
       </w:r>
     </w:p>
     <w:p/>
-    <w:p/>
-    <w:p/>
-    <w:p/>
-    <w:p/>
-    <w:p/>
-    <w:p/>
-    <w:p/>
-    <w:p/>
-    <w:p/>
     <w:p>
       <w:pPr>
         <w:pStyle w:val="Caption"/>
@@ -19257,7 +19328,7 @@
                     </pic:cNvPicPr>
                   </pic:nvPicPr>
                   <pic:blipFill>
-                    <a:blip r:embed="rId25" cstate="print"/>
+                    <a:blip r:embed="rId26" cstate="print"/>
                     <a:srcRect/>
                     <a:stretch>
                       <a:fillRect/>
@@ -19312,6 +19383,7 @@
           <w:noProof/>
           <w:lang w:bidi="ar-SA"/>
         </w:rPr>
+        <w:lastRenderedPageBreak/>
         <w:drawing>
           <wp:inline distT="0" distB="0" distL="0" distR="0">
             <wp:extent cx="2042288" cy="2886075"/>
@@ -19330,7 +19402,7 @@
                     </pic:cNvPicPr>
                   </pic:nvPicPr>
                   <pic:blipFill>
-                    <a:blip r:embed="rId26" cstate="print"/>
+                    <a:blip r:embed="rId27" cstate="print"/>
                     <a:srcRect/>
                     <a:stretch>
                       <a:fillRect/>
@@ -19381,7 +19453,6 @@
           <w:noProof/>
           <w:lang w:bidi="ar-SA"/>
         </w:rPr>
-        <w:lastRenderedPageBreak/>
         <w:drawing>
           <wp:inline distT="0" distB="0" distL="0" distR="0">
             <wp:extent cx="5943600" cy="3313059"/>
@@ -19400,7 +19471,7 @@
                     </pic:cNvPicPr>
                   </pic:nvPicPr>
                   <pic:blipFill>
-                    <a:blip r:embed="rId27" cstate="print"/>
+                    <a:blip r:embed="rId28" cstate="print"/>
                     <a:srcRect/>
                     <a:stretch>
                       <a:fillRect/>
@@ -19450,6 +19521,7 @@
           <w:noProof/>
           <w:lang w:bidi="ar-SA"/>
         </w:rPr>
+        <w:lastRenderedPageBreak/>
         <w:drawing>
           <wp:inline distT="0" distB="0" distL="0" distR="0">
             <wp:extent cx="5943600" cy="3753401"/>
@@ -19468,7 +19540,7 @@
                     </pic:cNvPicPr>
                   </pic:nvPicPr>
                   <pic:blipFill>
-                    <a:blip r:embed="rId28" cstate="print"/>
+                    <a:blip r:embed="rId29" cstate="print"/>
                     <a:srcRect/>
                     <a:stretch>
                       <a:fillRect/>
@@ -19506,13 +19578,31 @@
     <w:p/>
     <w:p>
       <w:pPr>
+        <w:rPr>
+          <w:rFonts w:asciiTheme="majorHAnsi" w:eastAsia="Arial" w:hAnsiTheme="majorHAnsi" w:cstheme="majorBidi"/>
+          <w:bCs/>
+          <w:color w:val="365F91" w:themeColor="accent1" w:themeShade="BF"/>
+          <w:sz w:val="24"/>
+          <w:szCs w:val="24"/>
+        </w:rPr>
+      </w:pPr>
+      <w:bookmarkStart w:id="103" w:name="_Toc278987098"/>
+      <w:r>
+        <w:rPr>
+          <w:rFonts w:eastAsia="Arial"/>
+          <w:bCs/>
+        </w:rPr>
+        <w:br w:type="page"/>
+      </w:r>
+    </w:p>
+    <w:p>
+      <w:pPr>
         <w:pStyle w:val="Heading2"/>
         <w:rPr>
           <w:rFonts w:eastAsia="Arial"/>
           <w:bCs/>
         </w:rPr>
       </w:pPr>
-      <w:bookmarkStart w:id="103" w:name="_Toc278987098"/>
       <w:r>
         <w:rPr>
           <w:rFonts w:eastAsia="Arial"/>
@@ -19552,7 +19642,7 @@
                     </pic:cNvPicPr>
                   </pic:nvPicPr>
                   <pic:blipFill>
-                    <a:blip r:embed="rId29" cstate="print"/>
+                    <a:blip r:embed="rId30" cstate="print"/>
                     <a:srcRect/>
                     <a:stretch>
                       <a:fillRect/>
@@ -19757,11 +19847,8 @@
     <w:p>
       <w:pPr>
         <w:rPr>
-          <w:rFonts w:asciiTheme="majorHAnsi" w:eastAsia="Arial" w:hAnsiTheme="majorHAnsi" w:cstheme="majorBidi"/>
+          <w:rFonts w:eastAsia="Arial"/>
           <w:bCs/>
-          <w:color w:val="365F91" w:themeColor="accent1" w:themeShade="BF"/>
-          <w:sz w:val="24"/>
-          <w:szCs w:val="24"/>
         </w:rPr>
       </w:pPr>
       <w:bookmarkStart w:id="104" w:name="h.lzs22z-biztux"/>
@@ -19776,6 +19863,38 @@
     </w:p>
     <w:p>
       <w:pPr>
+        <w:pStyle w:val="Heading3"/>
+        <w:rPr>
+          <w:rFonts w:eastAsia="Arial"/>
+        </w:rPr>
+      </w:pPr>
+      <w:r>
+        <w:rPr>
+          <w:rFonts w:eastAsia="Arial"/>
+        </w:rPr>
+        <w:lastRenderedPageBreak/>
+        <w:t>Algorithms and Data structures</w:t>
+      </w:r>
+    </w:p>
+    <w:p>
+      <w:r>
+        <w:t>Algorithms used in the system will be straight forward summations of order items, order item prices, inventory orders, reporting, etc. This application will include few, if any, complex algorithms due to the nature of the application.</w:t>
+      </w:r>
+    </w:p>
+    <w:p/>
+    <w:p>
+      <w:r>
+        <w:t>The system will utilize the d</w:t>
+      </w:r>
+      <w:r>
+        <w:t xml:space="preserve">ata structures </w:t>
+      </w:r>
+      <w:r>
+        <w:t>from the underlying architecture provided in the .Net Framework, primarily the Collection classes.</w:t>
+      </w:r>
+    </w:p>
+    <w:p>
+      <w:pPr>
         <w:pStyle w:val="Heading2"/>
         <w:rPr>
           <w:rFonts w:eastAsia="Arial"/>
@@ -19788,7 +19907,6 @@
           <w:rFonts w:eastAsia="Arial"/>
           <w:bCs/>
         </w:rPr>
-        <w:lastRenderedPageBreak/>
         <w:t>Process View</w:t>
       </w:r>
       <w:bookmarkEnd w:id="105"/>
@@ -19804,6 +19922,15 @@
       <w:bookmarkStart w:id="106" w:name="h.6jczkf-ivpoui"/>
       <w:bookmarkStart w:id="107" w:name="_Toc278987100"/>
       <w:bookmarkEnd w:id="106"/>
+    </w:p>
+    <w:p>
+      <w:pPr>
+        <w:pStyle w:val="Heading3"/>
+        <w:rPr>
+          <w:rFonts w:eastAsia="Arial"/>
+          <w:bCs/>
+        </w:rPr>
+      </w:pPr>
       <w:r>
         <w:rPr>
           <w:rFonts w:eastAsia="Arial"/>
@@ -19842,7 +19969,7 @@
                     </pic:cNvPicPr>
                   </pic:nvPicPr>
                   <pic:blipFill>
-                    <a:blip r:embed="rId30" cstate="print"/>
+                    <a:blip r:embed="rId31" cstate="print"/>
                     <a:srcRect/>
                     <a:stretch>
                       <a:fillRect/>
@@ -19960,7 +20087,7 @@
                     </pic:cNvPicPr>
                   </pic:nvPicPr>
                   <pic:blipFill>
-                    <a:blip r:embed="rId31" cstate="print"/>
+                    <a:blip r:embed="rId32" cstate="print"/>
                     <a:srcRect/>
                     <a:stretch>
                       <a:fillRect/>
@@ -20095,7 +20222,7 @@
                     </pic:cNvPicPr>
                   </pic:nvPicPr>
                   <pic:blipFill>
-                    <a:blip r:embed="rId32" cstate="print"/>
+                    <a:blip r:embed="rId33" cstate="print"/>
                     <a:srcRect/>
                     <a:stretch>
                       <a:fillRect/>
@@ -20292,7 +20419,7 @@
                     </pic:cNvPicPr>
                   </pic:nvPicPr>
                   <pic:blipFill>
-                    <a:blip r:embed="rId33" cstate="print"/>
+                    <a:blip r:embed="rId34" cstate="print"/>
                     <a:srcRect/>
                     <a:stretch>
                       <a:fillRect/>
@@ -20507,7 +20634,7 @@
                     </pic:cNvPicPr>
                   </pic:nvPicPr>
                   <pic:blipFill>
-                    <a:blip r:embed="rId34" cstate="print"/>
+                    <a:blip r:embed="rId35" cstate="print"/>
                     <a:srcRect/>
                     <a:stretch>
                       <a:fillRect/>
@@ -20665,7 +20792,7 @@
                     </pic:cNvPicPr>
                   </pic:nvPicPr>
                   <pic:blipFill>
-                    <a:blip r:embed="rId35" cstate="print"/>
+                    <a:blip r:embed="rId36" cstate="print"/>
                     <a:srcRect/>
                     <a:stretch>
                       <a:fillRect/>
@@ -21100,7 +21227,7 @@
                     </pic:cNvPicPr>
                   </pic:nvPicPr>
                   <pic:blipFill>
-                    <a:blip r:embed="rId36" cstate="print"/>
+                    <a:blip r:embed="rId37" cstate="print"/>
                     <a:srcRect/>
                     <a:stretch>
                       <a:fillRect/>
@@ -21226,7 +21353,7 @@
                     </pic:cNvPicPr>
                   </pic:nvPicPr>
                   <pic:blipFill>
-                    <a:blip r:embed="rId37" cstate="print"/>
+                    <a:blip r:embed="rId38" cstate="print"/>
                     <a:srcRect/>
                     <a:stretch>
                       <a:fillRect/>
@@ -21325,7 +21452,7 @@
                     </pic:cNvPicPr>
                   </pic:nvPicPr>
                   <pic:blipFill>
-                    <a:blip r:embed="rId38" cstate="print"/>
+                    <a:blip r:embed="rId39" cstate="print"/>
                     <a:srcRect/>
                     <a:stretch>
                       <a:fillRect/>
@@ -22458,7 +22585,7 @@
         </w:rPr>
         <w:t xml:space="preserve"> Karl Seguin </w:t>
       </w:r>
-      <w:hyperlink r:id="rId39" w:history="1">
+      <w:hyperlink r:id="rId40" w:history="1">
         <w:r>
           <w:rPr>
             <w:rFonts w:ascii="Arial" w:eastAsia="Arial" w:hAnsi="Arial" w:cs="Arial"/>
@@ -22468,7 +22595,7 @@
           <w:t>www</w:t>
         </w:r>
       </w:hyperlink>
-      <w:hyperlink r:id="rId40" w:history="1">
+      <w:hyperlink r:id="rId41" w:history="1">
         <w:r>
           <w:rPr>
             <w:rFonts w:ascii="Arial" w:eastAsia="Arial" w:hAnsi="Arial" w:cs="Arial"/>
@@ -22478,7 +22605,7 @@
           <w:t>.</w:t>
         </w:r>
       </w:hyperlink>
-      <w:hyperlink r:id="rId41" w:history="1">
+      <w:hyperlink r:id="rId42" w:history="1">
         <w:proofErr w:type="gramStart"/>
         <w:r>
           <w:rPr>
@@ -22490,7 +22617,7 @@
         </w:r>
         <w:proofErr w:type="gramEnd"/>
       </w:hyperlink>
-      <w:hyperlink r:id="rId42" w:history="1">
+      <w:hyperlink r:id="rId43" w:history="1">
         <w:r>
           <w:rPr>
             <w:rFonts w:ascii="Arial" w:eastAsia="Arial" w:hAnsi="Arial" w:cs="Arial"/>
@@ -22500,7 +22627,7 @@
           <w:t>.</w:t>
         </w:r>
       </w:hyperlink>
-      <w:hyperlink r:id="rId43" w:history="1">
+      <w:hyperlink r:id="rId44" w:history="1">
         <w:proofErr w:type="gramStart"/>
         <w:r>
           <w:rPr>
@@ -22568,7 +22695,7 @@
         </w:rPr>
         <w:t xml:space="preserve"> Moser </w:t>
       </w:r>
-      <w:hyperlink r:id="rId44" w:history="1">
+      <w:hyperlink r:id="rId45" w:history="1">
         <w:r>
           <w:rPr>
             <w:rFonts w:ascii="Arial" w:eastAsia="Arial" w:hAnsi="Arial" w:cs="Arial"/>
@@ -22578,7 +22705,7 @@
           <w:t>http</w:t>
         </w:r>
       </w:hyperlink>
-      <w:hyperlink r:id="rId45" w:history="1">
+      <w:hyperlink r:id="rId46" w:history="1">
         <w:r>
           <w:rPr>
             <w:rFonts w:ascii="Arial" w:eastAsia="Arial" w:hAnsi="Arial" w:cs="Arial"/>
@@ -22588,7 +22715,7 @@
           <w:t>://</w:t>
         </w:r>
       </w:hyperlink>
-      <w:hyperlink r:id="rId46" w:history="1">
+      <w:hyperlink r:id="rId47" w:history="1">
         <w:r>
           <w:rPr>
             <w:rFonts w:ascii="Arial" w:eastAsia="Arial" w:hAnsi="Arial" w:cs="Arial"/>
@@ -22598,7 +22725,7 @@
           <w:t>www</w:t>
         </w:r>
       </w:hyperlink>
-      <w:hyperlink r:id="rId47" w:history="1">
+      <w:hyperlink r:id="rId48" w:history="1">
         <w:r>
           <w:rPr>
             <w:rFonts w:ascii="Arial" w:eastAsia="Arial" w:hAnsi="Arial" w:cs="Arial"/>
@@ -22608,7 +22735,7 @@
           <w:t>.</w:t>
         </w:r>
       </w:hyperlink>
-      <w:hyperlink r:id="rId48" w:history="1">
+      <w:hyperlink r:id="rId49" w:history="1">
         <w:proofErr w:type="gramStart"/>
         <w:r>
           <w:rPr>
@@ -22620,7 +22747,7 @@
         </w:r>
         <w:proofErr w:type="gramEnd"/>
       </w:hyperlink>
-      <w:hyperlink r:id="rId49" w:history="1">
+      <w:hyperlink r:id="rId50" w:history="1">
         <w:r>
           <w:rPr>
             <w:rFonts w:ascii="Arial" w:eastAsia="Arial" w:hAnsi="Arial" w:cs="Arial"/>
@@ -22630,7 +22757,7 @@
           <w:t>.</w:t>
         </w:r>
       </w:hyperlink>
-      <w:hyperlink r:id="rId50" w:history="1">
+      <w:hyperlink r:id="rId51" w:history="1">
         <w:r>
           <w:rPr>
             <w:rFonts w:ascii="Arial" w:eastAsia="Arial" w:hAnsi="Arial" w:cs="Arial"/>
@@ -22640,7 +22767,7 @@
           <w:t>net</w:t>
         </w:r>
       </w:hyperlink>
-      <w:hyperlink r:id="rId51" w:history="1">
+      <w:hyperlink r:id="rId52" w:history="1">
         <w:r>
           <w:rPr>
             <w:rFonts w:ascii="Arial" w:eastAsia="Arial" w:hAnsi="Arial" w:cs="Arial"/>
@@ -22650,7 +22777,7 @@
           <w:t>/</w:t>
         </w:r>
       </w:hyperlink>
-      <w:hyperlink r:id="rId52" w:history="1">
+      <w:hyperlink r:id="rId53" w:history="1">
         <w:r>
           <w:rPr>
             <w:rFonts w:ascii="Arial" w:eastAsia="Arial" w:hAnsi="Arial" w:cs="Arial"/>
@@ -22660,7 +22787,7 @@
           <w:t>MVVM</w:t>
         </w:r>
       </w:hyperlink>
-      <w:hyperlink r:id="rId53" w:history="1">
+      <w:hyperlink r:id="rId54" w:history="1">
         <w:r>
           <w:rPr>
             <w:rFonts w:ascii="Arial" w:eastAsia="Arial" w:hAnsi="Arial" w:cs="Arial"/>
@@ -22670,7 +22797,7 @@
           <w:t>.</w:t>
         </w:r>
       </w:hyperlink>
-      <w:hyperlink r:id="rId54" w:history="1">
+      <w:hyperlink r:id="rId55" w:history="1">
         <w:proofErr w:type="gramStart"/>
         <w:r>
           <w:rPr>
@@ -22710,7 +22837,7 @@
         </w:rPr>
         <w:t xml:space="preserve">UML Design Tool: Star UML </w:t>
       </w:r>
-      <w:hyperlink r:id="rId55" w:history="1">
+      <w:hyperlink r:id="rId56" w:history="1">
         <w:r>
           <w:rPr>
             <w:rFonts w:ascii="Arial" w:eastAsia="Arial" w:hAnsi="Arial" w:cs="Arial"/>
@@ -22721,7 +22848,7 @@
           <w:t>http</w:t>
         </w:r>
       </w:hyperlink>
-      <w:hyperlink r:id="rId56" w:history="1">
+      <w:hyperlink r:id="rId57" w:history="1">
         <w:r>
           <w:rPr>
             <w:rFonts w:ascii="Arial" w:eastAsia="Arial" w:hAnsi="Arial" w:cs="Arial"/>
@@ -22732,7 +22859,7 @@
           <w:t>://</w:t>
         </w:r>
       </w:hyperlink>
-      <w:hyperlink r:id="rId57" w:history="1">
+      <w:hyperlink r:id="rId58" w:history="1">
         <w:r>
           <w:rPr>
             <w:rFonts w:ascii="Arial" w:eastAsia="Arial" w:hAnsi="Arial" w:cs="Arial"/>
@@ -22743,7 +22870,7 @@
           <w:t>staruml</w:t>
         </w:r>
       </w:hyperlink>
-      <w:hyperlink r:id="rId58" w:history="1">
+      <w:hyperlink r:id="rId59" w:history="1">
         <w:r>
           <w:rPr>
             <w:rFonts w:ascii="Arial" w:eastAsia="Arial" w:hAnsi="Arial" w:cs="Arial"/>
@@ -22754,7 +22881,7 @@
           <w:t>.</w:t>
         </w:r>
       </w:hyperlink>
-      <w:hyperlink r:id="rId59" w:history="1">
+      <w:hyperlink r:id="rId60" w:history="1">
         <w:proofErr w:type="gramStart"/>
         <w:r>
           <w:rPr>
@@ -22767,7 +22894,7 @@
         </w:r>
         <w:proofErr w:type="gramEnd"/>
       </w:hyperlink>
-      <w:hyperlink r:id="rId60" w:history="1">
+      <w:hyperlink r:id="rId61" w:history="1">
         <w:r>
           <w:rPr>
             <w:rFonts w:ascii="Arial" w:eastAsia="Arial" w:hAnsi="Arial" w:cs="Arial"/>
@@ -22778,7 +22905,7 @@
           <w:t>.</w:t>
         </w:r>
       </w:hyperlink>
-      <w:hyperlink r:id="rId61" w:history="1">
+      <w:hyperlink r:id="rId62" w:history="1">
         <w:proofErr w:type="gramStart"/>
         <w:r>
           <w:rPr>
@@ -22790,7 +22917,7 @@
           <w:t>net</w:t>
         </w:r>
       </w:hyperlink>
-      <w:hyperlink r:id="rId62" w:history="1">
+      <w:hyperlink r:id="rId63" w:history="1">
         <w:r>
           <w:rPr>
             <w:rFonts w:ascii="Arial" w:eastAsia="Arial" w:hAnsi="Arial" w:cs="Arial"/>
@@ -22801,7 +22928,7 @@
           <w:t>/</w:t>
         </w:r>
       </w:hyperlink>
-      <w:hyperlink r:id="rId63" w:history="1">
+      <w:hyperlink r:id="rId64" w:history="1">
         <w:r>
           <w:rPr>
             <w:rFonts w:ascii="Arial" w:eastAsia="Arial" w:hAnsi="Arial" w:cs="Arial"/>
@@ -22813,7 +22940,7 @@
         </w:r>
         <w:proofErr w:type="gramEnd"/>
       </w:hyperlink>
-      <w:hyperlink r:id="rId64" w:history="1">
+      <w:hyperlink r:id="rId65" w:history="1">
         <w:r>
           <w:rPr>
             <w:rFonts w:ascii="Arial" w:eastAsia="Arial" w:hAnsi="Arial" w:cs="Arial"/>
@@ -22858,7 +22985,7 @@
         </w:rPr>
         <w:t xml:space="preserve"> RDL Project </w:t>
       </w:r>
-      <w:hyperlink r:id="rId65" w:history="1">
+      <w:hyperlink r:id="rId66" w:history="1">
         <w:r>
           <w:rPr>
             <w:rFonts w:ascii="Arial" w:eastAsia="Arial" w:hAnsi="Arial" w:cs="Arial"/>
@@ -22869,7 +22996,7 @@
           <w:t>http</w:t>
         </w:r>
       </w:hyperlink>
-      <w:hyperlink r:id="rId66" w:history="1">
+      <w:hyperlink r:id="rId67" w:history="1">
         <w:r>
           <w:rPr>
             <w:rFonts w:ascii="Arial" w:eastAsia="Arial" w:hAnsi="Arial" w:cs="Arial"/>
@@ -22880,7 +23007,7 @@
           <w:t>://</w:t>
         </w:r>
       </w:hyperlink>
-      <w:hyperlink r:id="rId67" w:history="1">
+      <w:hyperlink r:id="rId68" w:history="1">
         <w:r>
           <w:rPr>
             <w:rFonts w:ascii="Arial" w:eastAsia="Arial" w:hAnsi="Arial" w:cs="Arial"/>
@@ -22891,7 +23018,7 @@
           <w:t>www</w:t>
         </w:r>
       </w:hyperlink>
-      <w:hyperlink r:id="rId68" w:history="1">
+      <w:hyperlink r:id="rId69" w:history="1">
         <w:r>
           <w:rPr>
             <w:rFonts w:ascii="Arial" w:eastAsia="Arial" w:hAnsi="Arial" w:cs="Arial"/>
@@ -22902,7 +23029,7 @@
           <w:t>.</w:t>
         </w:r>
       </w:hyperlink>
-      <w:hyperlink r:id="rId69" w:history="1">
+      <w:hyperlink r:id="rId70" w:history="1">
         <w:proofErr w:type="gramStart"/>
         <w:r>
           <w:rPr>
@@ -22915,7 +23042,7 @@
         </w:r>
         <w:proofErr w:type="gramEnd"/>
       </w:hyperlink>
-      <w:hyperlink r:id="rId70" w:history="1">
+      <w:hyperlink r:id="rId71" w:history="1">
         <w:r>
           <w:rPr>
             <w:rFonts w:ascii="Arial" w:eastAsia="Arial" w:hAnsi="Arial" w:cs="Arial"/>
@@ -22926,7 +23053,7 @@
           <w:t>.</w:t>
         </w:r>
       </w:hyperlink>
-      <w:hyperlink r:id="rId71" w:history="1">
+      <w:hyperlink r:id="rId72" w:history="1">
         <w:proofErr w:type="gramStart"/>
         <w:r>
           <w:rPr>
@@ -22967,7 +23094,7 @@
         </w:rPr>
         <w:t xml:space="preserve">SQL Server </w:t>
       </w:r>
-      <w:hyperlink r:id="rId72" w:history="1">
+      <w:hyperlink r:id="rId73" w:history="1">
         <w:r>
           <w:rPr>
             <w:rFonts w:ascii="Arial" w:eastAsia="Arial" w:hAnsi="Arial" w:cs="Arial"/>
@@ -22978,7 +23105,7 @@
           <w:t>http</w:t>
         </w:r>
       </w:hyperlink>
-      <w:hyperlink r:id="rId73" w:history="1">
+      <w:hyperlink r:id="rId74" w:history="1">
         <w:r>
           <w:rPr>
             <w:rFonts w:ascii="Arial" w:eastAsia="Arial" w:hAnsi="Arial" w:cs="Arial"/>
@@ -22989,7 +23116,7 @@
           <w:t>://</w:t>
         </w:r>
       </w:hyperlink>
-      <w:hyperlink r:id="rId74" w:history="1">
+      <w:hyperlink r:id="rId75" w:history="1">
         <w:r>
           <w:rPr>
             <w:rFonts w:ascii="Arial" w:eastAsia="Arial" w:hAnsi="Arial" w:cs="Arial"/>
@@ -23000,7 +23127,7 @@
           <w:t>www</w:t>
         </w:r>
       </w:hyperlink>
-      <w:hyperlink r:id="rId75" w:history="1">
+      <w:hyperlink r:id="rId76" w:history="1">
         <w:r>
           <w:rPr>
             <w:rFonts w:ascii="Arial" w:eastAsia="Arial" w:hAnsi="Arial" w:cs="Arial"/>
@@ -23011,7 +23138,7 @@
           <w:t>.</w:t>
         </w:r>
       </w:hyperlink>
-      <w:hyperlink r:id="rId76" w:history="1">
+      <w:hyperlink r:id="rId77" w:history="1">
         <w:proofErr w:type="gramStart"/>
         <w:r>
           <w:rPr>
@@ -23024,7 +23151,7 @@
         </w:r>
         <w:proofErr w:type="gramEnd"/>
       </w:hyperlink>
-      <w:hyperlink r:id="rId77" w:history="1">
+      <w:hyperlink r:id="rId78" w:history="1">
         <w:r>
           <w:rPr>
             <w:rFonts w:ascii="Arial" w:eastAsia="Arial" w:hAnsi="Arial" w:cs="Arial"/>
@@ -23035,7 +23162,7 @@
           <w:t>.</w:t>
         </w:r>
       </w:hyperlink>
-      <w:hyperlink r:id="rId78" w:history="1">
+      <w:hyperlink r:id="rId79" w:history="1">
         <w:r>
           <w:rPr>
             <w:rFonts w:ascii="Arial" w:eastAsia="Arial" w:hAnsi="Arial" w:cs="Arial"/>
@@ -23046,7 +23173,7 @@
           <w:t>com</w:t>
         </w:r>
       </w:hyperlink>
-      <w:hyperlink r:id="rId79" w:history="1">
+      <w:hyperlink r:id="rId80" w:history="1">
         <w:r>
           <w:rPr>
             <w:rFonts w:ascii="Arial" w:eastAsia="Arial" w:hAnsi="Arial" w:cs="Arial"/>
@@ -23057,7 +23184,7 @@
           <w:t>/</w:t>
         </w:r>
       </w:hyperlink>
-      <w:hyperlink r:id="rId80" w:history="1">
+      <w:hyperlink r:id="rId81" w:history="1">
         <w:r>
           <w:rPr>
             <w:rFonts w:ascii="Arial" w:eastAsia="Arial" w:hAnsi="Arial" w:cs="Arial"/>
@@ -23068,7 +23195,7 @@
           <w:t>sqlserver</w:t>
         </w:r>
       </w:hyperlink>
-      <w:hyperlink r:id="rId81" w:history="1">
+      <w:hyperlink r:id="rId82" w:history="1">
         <w:r>
           <w:rPr>
             <w:rFonts w:ascii="Arial" w:eastAsia="Arial" w:hAnsi="Arial" w:cs="Arial"/>
@@ -23079,7 +23206,7 @@
           <w:t>/2008/</w:t>
         </w:r>
       </w:hyperlink>
-      <w:hyperlink r:id="rId82" w:history="1">
+      <w:hyperlink r:id="rId83" w:history="1">
         <w:r>
           <w:rPr>
             <w:rFonts w:ascii="Arial" w:eastAsia="Arial" w:hAnsi="Arial" w:cs="Arial"/>
@@ -23090,7 +23217,7 @@
           <w:t>en</w:t>
         </w:r>
       </w:hyperlink>
-      <w:hyperlink r:id="rId83" w:history="1">
+      <w:hyperlink r:id="rId84" w:history="1">
         <w:r>
           <w:rPr>
             <w:rFonts w:ascii="Arial" w:eastAsia="Arial" w:hAnsi="Arial" w:cs="Arial"/>
@@ -23101,7 +23228,7 @@
           <w:t>/</w:t>
         </w:r>
       </w:hyperlink>
-      <w:hyperlink r:id="rId84" w:history="1">
+      <w:hyperlink r:id="rId85" w:history="1">
         <w:r>
           <w:rPr>
             <w:rFonts w:ascii="Arial" w:eastAsia="Arial" w:hAnsi="Arial" w:cs="Arial"/>
@@ -23112,7 +23239,7 @@
           <w:t>us</w:t>
         </w:r>
       </w:hyperlink>
-      <w:hyperlink r:id="rId85" w:history="1">
+      <w:hyperlink r:id="rId86" w:history="1">
         <w:r>
           <w:rPr>
             <w:rFonts w:ascii="Arial" w:eastAsia="Arial" w:hAnsi="Arial" w:cs="Arial"/>
@@ -23151,7 +23278,7 @@
         </w:rPr>
         <w:t xml:space="preserve">Window Communication Foundation (WCF) </w:t>
       </w:r>
-      <w:hyperlink r:id="rId86" w:history="1">
+      <w:hyperlink r:id="rId87" w:history="1">
         <w:r>
           <w:rPr>
             <w:rFonts w:ascii="Arial" w:eastAsia="Arial" w:hAnsi="Arial" w:cs="Arial"/>
@@ -23162,7 +23289,7 @@
           <w:t>http</w:t>
         </w:r>
       </w:hyperlink>
-      <w:hyperlink r:id="rId87" w:history="1">
+      <w:hyperlink r:id="rId88" w:history="1">
         <w:r>
           <w:rPr>
             <w:rFonts w:ascii="Arial" w:eastAsia="Arial" w:hAnsi="Arial" w:cs="Arial"/>
@@ -23173,7 +23300,7 @@
           <w:t>://</w:t>
         </w:r>
       </w:hyperlink>
-      <w:hyperlink r:id="rId88" w:history="1">
+      <w:hyperlink r:id="rId89" w:history="1">
         <w:r>
           <w:rPr>
             <w:rFonts w:ascii="Arial" w:eastAsia="Arial" w:hAnsi="Arial" w:cs="Arial"/>
@@ -23184,7 +23311,7 @@
           <w:t>msdn</w:t>
         </w:r>
       </w:hyperlink>
-      <w:hyperlink r:id="rId89" w:history="1">
+      <w:hyperlink r:id="rId90" w:history="1">
         <w:r>
           <w:rPr>
             <w:rFonts w:ascii="Arial" w:eastAsia="Arial" w:hAnsi="Arial" w:cs="Arial"/>
@@ -23195,7 +23322,7 @@
           <w:t>.</w:t>
         </w:r>
       </w:hyperlink>
-      <w:hyperlink r:id="rId90" w:history="1">
+      <w:hyperlink r:id="rId91" w:history="1">
         <w:proofErr w:type="gramStart"/>
         <w:r>
           <w:rPr>
@@ -23208,7 +23335,7 @@
         </w:r>
         <w:proofErr w:type="gramEnd"/>
       </w:hyperlink>
-      <w:hyperlink r:id="rId91" w:history="1">
+      <w:hyperlink r:id="rId92" w:history="1">
         <w:r>
           <w:rPr>
             <w:rFonts w:ascii="Arial" w:eastAsia="Arial" w:hAnsi="Arial" w:cs="Arial"/>
@@ -23219,7 +23346,7 @@
           <w:t>.</w:t>
         </w:r>
       </w:hyperlink>
-      <w:hyperlink r:id="rId92" w:history="1">
+      <w:hyperlink r:id="rId93" w:history="1">
         <w:r>
           <w:rPr>
             <w:rFonts w:ascii="Arial" w:eastAsia="Arial" w:hAnsi="Arial" w:cs="Arial"/>
@@ -23230,7 +23357,7 @@
           <w:t>com</w:t>
         </w:r>
       </w:hyperlink>
-      <w:hyperlink r:id="rId93" w:history="1">
+      <w:hyperlink r:id="rId94" w:history="1">
         <w:r>
           <w:rPr>
             <w:rFonts w:ascii="Arial" w:eastAsia="Arial" w:hAnsi="Arial" w:cs="Arial"/>
@@ -23241,7 +23368,7 @@
           <w:t>/</w:t>
         </w:r>
       </w:hyperlink>
-      <w:hyperlink r:id="rId94" w:history="1">
+      <w:hyperlink r:id="rId95" w:history="1">
         <w:r>
           <w:rPr>
             <w:rFonts w:ascii="Arial" w:eastAsia="Arial" w:hAnsi="Arial" w:cs="Arial"/>
@@ -23252,7 +23379,7 @@
           <w:t>en</w:t>
         </w:r>
       </w:hyperlink>
-      <w:hyperlink r:id="rId95" w:history="1">
+      <w:hyperlink r:id="rId96" w:history="1">
         <w:r>
           <w:rPr>
             <w:rFonts w:ascii="Arial" w:eastAsia="Arial" w:hAnsi="Arial" w:cs="Arial"/>
@@ -23263,7 +23390,7 @@
           <w:t>-</w:t>
         </w:r>
       </w:hyperlink>
-      <w:hyperlink r:id="rId96" w:history="1">
+      <w:hyperlink r:id="rId97" w:history="1">
         <w:r>
           <w:rPr>
             <w:rFonts w:ascii="Arial" w:eastAsia="Arial" w:hAnsi="Arial" w:cs="Arial"/>
@@ -23274,7 +23401,7 @@
           <w:t>us</w:t>
         </w:r>
       </w:hyperlink>
-      <w:hyperlink r:id="rId97" w:history="1">
+      <w:hyperlink r:id="rId98" w:history="1">
         <w:r>
           <w:rPr>
             <w:rFonts w:ascii="Arial" w:eastAsia="Arial" w:hAnsi="Arial" w:cs="Arial"/>
@@ -23285,7 +23412,7 @@
           <w:t>/</w:t>
         </w:r>
       </w:hyperlink>
-      <w:hyperlink r:id="rId98" w:history="1">
+      <w:hyperlink r:id="rId99" w:history="1">
         <w:r>
           <w:rPr>
             <w:rFonts w:ascii="Arial" w:eastAsia="Arial" w:hAnsi="Arial" w:cs="Arial"/>
@@ -23296,7 +23423,7 @@
           <w:t>netframework</w:t>
         </w:r>
       </w:hyperlink>
-      <w:hyperlink r:id="rId99" w:history="1">
+      <w:hyperlink r:id="rId100" w:history="1">
         <w:r>
           <w:rPr>
             <w:rFonts w:ascii="Arial" w:eastAsia="Arial" w:hAnsi="Arial" w:cs="Arial"/>
@@ -23307,7 +23434,7 @@
           <w:t>/</w:t>
         </w:r>
       </w:hyperlink>
-      <w:hyperlink r:id="rId100" w:history="1">
+      <w:hyperlink r:id="rId101" w:history="1">
         <w:r>
           <w:rPr>
             <w:rFonts w:ascii="Arial" w:eastAsia="Arial" w:hAnsi="Arial" w:cs="Arial"/>
@@ -23318,7 +23445,7 @@
           <w:t>aa</w:t>
         </w:r>
       </w:hyperlink>
-      <w:hyperlink r:id="rId101" w:history="1">
+      <w:hyperlink r:id="rId102" w:history="1">
         <w:r>
           <w:rPr>
             <w:rFonts w:ascii="Arial" w:eastAsia="Arial" w:hAnsi="Arial" w:cs="Arial"/>
@@ -23329,7 +23456,7 @@
           <w:t>663324.</w:t>
         </w:r>
       </w:hyperlink>
-      <w:hyperlink r:id="rId102" w:history="1">
+      <w:hyperlink r:id="rId103" w:history="1">
         <w:proofErr w:type="gramStart"/>
         <w:r>
           <w:rPr>
@@ -23370,7 +23497,7 @@
         </w:rPr>
         <w:t xml:space="preserve">Entity Framework </w:t>
       </w:r>
-      <w:hyperlink r:id="rId103" w:history="1">
+      <w:hyperlink r:id="rId104" w:history="1">
         <w:r>
           <w:rPr>
             <w:rFonts w:ascii="Arial" w:eastAsia="Arial" w:hAnsi="Arial" w:cs="Arial"/>
@@ -23381,7 +23508,7 @@
           <w:t>http</w:t>
         </w:r>
       </w:hyperlink>
-      <w:hyperlink r:id="rId104" w:history="1">
+      <w:hyperlink r:id="rId105" w:history="1">
         <w:r>
           <w:rPr>
             <w:rFonts w:ascii="Arial" w:eastAsia="Arial" w:hAnsi="Arial" w:cs="Arial"/>
@@ -23392,7 +23519,7 @@
           <w:t>://</w:t>
         </w:r>
       </w:hyperlink>
-      <w:hyperlink r:id="rId105" w:history="1">
+      <w:hyperlink r:id="rId106" w:history="1">
         <w:r>
           <w:rPr>
             <w:rFonts w:ascii="Arial" w:eastAsia="Arial" w:hAnsi="Arial" w:cs="Arial"/>
@@ -23403,7 +23530,7 @@
           <w:t>msdn</w:t>
         </w:r>
       </w:hyperlink>
-      <w:hyperlink r:id="rId106" w:history="1">
+      <w:hyperlink r:id="rId107" w:history="1">
         <w:r>
           <w:rPr>
             <w:rFonts w:ascii="Arial" w:eastAsia="Arial" w:hAnsi="Arial" w:cs="Arial"/>
@@ -23414,7 +23541,7 @@
           <w:t>.</w:t>
         </w:r>
       </w:hyperlink>
-      <w:hyperlink r:id="rId107" w:history="1">
+      <w:hyperlink r:id="rId108" w:history="1">
         <w:proofErr w:type="gramStart"/>
         <w:r>
           <w:rPr>
@@ -23427,7 +23554,7 @@
         </w:r>
         <w:proofErr w:type="gramEnd"/>
       </w:hyperlink>
-      <w:hyperlink r:id="rId108" w:history="1">
+      <w:hyperlink r:id="rId109" w:history="1">
         <w:r>
           <w:rPr>
             <w:rFonts w:ascii="Arial" w:eastAsia="Arial" w:hAnsi="Arial" w:cs="Arial"/>
@@ -23438,7 +23565,7 @@
           <w:t>.</w:t>
         </w:r>
       </w:hyperlink>
-      <w:hyperlink r:id="rId109" w:history="1">
+      <w:hyperlink r:id="rId110" w:history="1">
         <w:r>
           <w:rPr>
             <w:rFonts w:ascii="Arial" w:eastAsia="Arial" w:hAnsi="Arial" w:cs="Arial"/>
@@ -23449,7 +23576,7 @@
           <w:t>com</w:t>
         </w:r>
       </w:hyperlink>
-      <w:hyperlink r:id="rId110" w:history="1">
+      <w:hyperlink r:id="rId111" w:history="1">
         <w:r>
           <w:rPr>
             <w:rFonts w:ascii="Arial" w:eastAsia="Arial" w:hAnsi="Arial" w:cs="Arial"/>
@@ -23460,7 +23587,7 @@
           <w:t>/</w:t>
         </w:r>
       </w:hyperlink>
-      <w:hyperlink r:id="rId111" w:history="1">
+      <w:hyperlink r:id="rId112" w:history="1">
         <w:r>
           <w:rPr>
             <w:rFonts w:ascii="Arial" w:eastAsia="Arial" w:hAnsi="Arial" w:cs="Arial"/>
@@ -23471,7 +23598,7 @@
           <w:t>en</w:t>
         </w:r>
       </w:hyperlink>
-      <w:hyperlink r:id="rId112" w:history="1">
+      <w:hyperlink r:id="rId113" w:history="1">
         <w:r>
           <w:rPr>
             <w:rFonts w:ascii="Arial" w:eastAsia="Arial" w:hAnsi="Arial" w:cs="Arial"/>
@@ -23482,7 +23609,7 @@
           <w:t>-</w:t>
         </w:r>
       </w:hyperlink>
-      <w:hyperlink r:id="rId113" w:history="1">
+      <w:hyperlink r:id="rId114" w:history="1">
         <w:r>
           <w:rPr>
             <w:rFonts w:ascii="Arial" w:eastAsia="Arial" w:hAnsi="Arial" w:cs="Arial"/>
@@ -23493,7 +23620,7 @@
           <w:t>us</w:t>
         </w:r>
       </w:hyperlink>
-      <w:hyperlink r:id="rId114" w:history="1">
+      <w:hyperlink r:id="rId115" w:history="1">
         <w:r>
           <w:rPr>
             <w:rFonts w:ascii="Arial" w:eastAsia="Arial" w:hAnsi="Arial" w:cs="Arial"/>
@@ -23504,7 +23631,7 @@
           <w:t>/</w:t>
         </w:r>
       </w:hyperlink>
-      <w:hyperlink r:id="rId115" w:history="1">
+      <w:hyperlink r:id="rId116" w:history="1">
         <w:r>
           <w:rPr>
             <w:rFonts w:ascii="Arial" w:eastAsia="Arial" w:hAnsi="Arial" w:cs="Arial"/>
@@ -23515,7 +23642,7 @@
           <w:t>library</w:t>
         </w:r>
       </w:hyperlink>
-      <w:hyperlink r:id="rId116" w:history="1">
+      <w:hyperlink r:id="rId117" w:history="1">
         <w:r>
           <w:rPr>
             <w:rFonts w:ascii="Arial" w:eastAsia="Arial" w:hAnsi="Arial" w:cs="Arial"/>
@@ -23526,7 +23653,7 @@
           <w:t>/</w:t>
         </w:r>
       </w:hyperlink>
-      <w:hyperlink r:id="rId117" w:history="1">
+      <w:hyperlink r:id="rId118" w:history="1">
         <w:r>
           <w:rPr>
             <w:rFonts w:ascii="Arial" w:eastAsia="Arial" w:hAnsi="Arial" w:cs="Arial"/>
@@ -23537,7 +23664,7 @@
           <w:t>aa</w:t>
         </w:r>
       </w:hyperlink>
-      <w:hyperlink r:id="rId118" w:history="1">
+      <w:hyperlink r:id="rId119" w:history="1">
         <w:r>
           <w:rPr>
             <w:rFonts w:ascii="Arial" w:eastAsia="Arial" w:hAnsi="Arial" w:cs="Arial"/>
@@ -23548,7 +23675,7 @@
           <w:t>697427%28</w:t>
         </w:r>
       </w:hyperlink>
-      <w:hyperlink r:id="rId119" w:history="1">
+      <w:hyperlink r:id="rId120" w:history="1">
         <w:r>
           <w:rPr>
             <w:rFonts w:ascii="Arial" w:eastAsia="Arial" w:hAnsi="Arial" w:cs="Arial"/>
@@ -23559,7 +23686,7 @@
           <w:t>VS</w:t>
         </w:r>
       </w:hyperlink>
-      <w:hyperlink r:id="rId120" w:history="1">
+      <w:hyperlink r:id="rId121" w:history="1">
         <w:r>
           <w:rPr>
             <w:rFonts w:ascii="Arial" w:eastAsia="Arial" w:hAnsi="Arial" w:cs="Arial"/>
@@ -23570,7 +23697,7 @@
           <w:t>.80%29.</w:t>
         </w:r>
       </w:hyperlink>
-      <w:hyperlink r:id="rId121" w:history="1">
+      <w:hyperlink r:id="rId122" w:history="1">
         <w:proofErr w:type="gramStart"/>
         <w:r>
           <w:rPr>
@@ -23613,7 +23740,7 @@
         </w:rPr>
         <w:t xml:space="preserve">Windows Presentation Foundation (WPF) </w:t>
       </w:r>
-      <w:hyperlink r:id="rId122" w:history="1">
+      <w:hyperlink r:id="rId123" w:history="1">
         <w:r>
           <w:rPr>
             <w:rFonts w:ascii="Arial" w:eastAsia="Arial" w:hAnsi="Arial" w:cs="Arial"/>
@@ -23624,7 +23751,7 @@
           <w:t>http</w:t>
         </w:r>
       </w:hyperlink>
-      <w:hyperlink r:id="rId123" w:history="1">
+      <w:hyperlink r:id="rId124" w:history="1">
         <w:r>
           <w:rPr>
             <w:rFonts w:ascii="Arial" w:eastAsia="Arial" w:hAnsi="Arial" w:cs="Arial"/>
@@ -23635,7 +23762,7 @@
           <w:t>://</w:t>
         </w:r>
       </w:hyperlink>
-      <w:hyperlink r:id="rId124" w:history="1">
+      <w:hyperlink r:id="rId125" w:history="1">
         <w:r>
           <w:rPr>
             <w:rFonts w:ascii="Arial" w:eastAsia="Arial" w:hAnsi="Arial" w:cs="Arial"/>
@@ -23646,7 +23773,7 @@
           <w:t>msdn</w:t>
         </w:r>
       </w:hyperlink>
-      <w:hyperlink r:id="rId125" w:history="1">
+      <w:hyperlink r:id="rId126" w:history="1">
         <w:r>
           <w:rPr>
             <w:rFonts w:ascii="Arial" w:eastAsia="Arial" w:hAnsi="Arial" w:cs="Arial"/>
@@ -23657,7 +23784,7 @@
           <w:t>.</w:t>
         </w:r>
       </w:hyperlink>
-      <w:hyperlink r:id="rId126" w:history="1">
+      <w:hyperlink r:id="rId127" w:history="1">
         <w:proofErr w:type="gramStart"/>
         <w:r>
           <w:rPr>
@@ -23670,7 +23797,7 @@
         </w:r>
         <w:proofErr w:type="gramEnd"/>
       </w:hyperlink>
-      <w:hyperlink r:id="rId127" w:history="1">
+      <w:hyperlink r:id="rId128" w:history="1">
         <w:r>
           <w:rPr>
             <w:rFonts w:ascii="Arial" w:eastAsia="Arial" w:hAnsi="Arial" w:cs="Arial"/>
@@ -23681,7 +23808,7 @@
           <w:t>.</w:t>
         </w:r>
       </w:hyperlink>
-      <w:hyperlink r:id="rId128" w:history="1">
+      <w:hyperlink r:id="rId129" w:history="1">
         <w:r>
           <w:rPr>
             <w:rFonts w:ascii="Arial" w:eastAsia="Arial" w:hAnsi="Arial" w:cs="Arial"/>
@@ -23692,7 +23819,7 @@
           <w:t>com</w:t>
         </w:r>
       </w:hyperlink>
-      <w:hyperlink r:id="rId129" w:history="1">
+      <w:hyperlink r:id="rId130" w:history="1">
         <w:r>
           <w:rPr>
             <w:rFonts w:ascii="Arial" w:eastAsia="Arial" w:hAnsi="Arial" w:cs="Arial"/>
@@ -23703,7 +23830,7 @@
           <w:t>/</w:t>
         </w:r>
       </w:hyperlink>
-      <w:hyperlink r:id="rId130" w:history="1">
+      <w:hyperlink r:id="rId131" w:history="1">
         <w:r>
           <w:rPr>
             <w:rFonts w:ascii="Arial" w:eastAsia="Arial" w:hAnsi="Arial" w:cs="Arial"/>
@@ -23714,7 +23841,7 @@
           <w:t>en</w:t>
         </w:r>
       </w:hyperlink>
-      <w:hyperlink r:id="rId131" w:history="1">
+      <w:hyperlink r:id="rId132" w:history="1">
         <w:r>
           <w:rPr>
             <w:rFonts w:ascii="Arial" w:eastAsia="Arial" w:hAnsi="Arial" w:cs="Arial"/>
@@ -23725,7 +23852,7 @@
           <w:t>-</w:t>
         </w:r>
       </w:hyperlink>
-      <w:hyperlink r:id="rId132" w:history="1">
+      <w:hyperlink r:id="rId133" w:history="1">
         <w:r>
           <w:rPr>
             <w:rFonts w:ascii="Arial" w:eastAsia="Arial" w:hAnsi="Arial" w:cs="Arial"/>
@@ -23736,7 +23863,7 @@
           <w:t>us</w:t>
         </w:r>
       </w:hyperlink>
-      <w:hyperlink r:id="rId133" w:history="1">
+      <w:hyperlink r:id="rId134" w:history="1">
         <w:r>
           <w:rPr>
             <w:rFonts w:ascii="Arial" w:eastAsia="Arial" w:hAnsi="Arial" w:cs="Arial"/>
@@ -23747,7 +23874,7 @@
           <w:t>/</w:t>
         </w:r>
       </w:hyperlink>
-      <w:hyperlink r:id="rId134" w:history="1">
+      <w:hyperlink r:id="rId135" w:history="1">
         <w:r>
           <w:rPr>
             <w:rFonts w:ascii="Arial" w:eastAsia="Arial" w:hAnsi="Arial" w:cs="Arial"/>
@@ -23758,7 +23885,7 @@
           <w:t>library</w:t>
         </w:r>
       </w:hyperlink>
-      <w:hyperlink r:id="rId135" w:history="1">
+      <w:hyperlink r:id="rId136" w:history="1">
         <w:r>
           <w:rPr>
             <w:rFonts w:ascii="Arial" w:eastAsia="Arial" w:hAnsi="Arial" w:cs="Arial"/>
@@ -23769,7 +23896,7 @@
           <w:t>/</w:t>
         </w:r>
       </w:hyperlink>
-      <w:hyperlink r:id="rId136" w:history="1">
+      <w:hyperlink r:id="rId137" w:history="1">
         <w:r>
           <w:rPr>
             <w:rFonts w:ascii="Arial" w:eastAsia="Arial" w:hAnsi="Arial" w:cs="Arial"/>
@@ -23780,7 +23907,7 @@
           <w:t>ms</w:t>
         </w:r>
       </w:hyperlink>
-      <w:hyperlink r:id="rId137" w:history="1">
+      <w:hyperlink r:id="rId138" w:history="1">
         <w:r>
           <w:rPr>
             <w:rFonts w:ascii="Arial" w:eastAsia="Arial" w:hAnsi="Arial" w:cs="Arial"/>
@@ -23791,7 +23918,7 @@
           <w:t>754130.</w:t>
         </w:r>
       </w:hyperlink>
-      <w:hyperlink r:id="rId138" w:history="1">
+      <w:hyperlink r:id="rId139" w:history="1">
         <w:proofErr w:type="gramStart"/>
         <w:r>
           <w:rPr>
@@ -23866,7 +23993,7 @@
                     <pic:cNvPicPr/>
                   </pic:nvPicPr>
                   <pic:blipFill>
-                    <a:blip r:embed="rId139" cstate="print"/>
+                    <a:blip r:embed="rId140" cstate="print"/>
                     <a:stretch>
                       <a:fillRect/>
                     </a:stretch>
@@ -23956,7 +24083,7 @@
                     <pic:cNvPicPr/>
                   </pic:nvPicPr>
                   <pic:blipFill>
-                    <a:blip r:embed="rId140" cstate="print"/>
+                    <a:blip r:embed="rId141" cstate="print"/>
                     <a:stretch>
                       <a:fillRect/>
                     </a:stretch>
@@ -24019,7 +24146,7 @@
                     <pic:cNvPicPr/>
                   </pic:nvPicPr>
                   <pic:blipFill>
-                    <a:blip r:embed="rId141" cstate="print"/>
+                    <a:blip r:embed="rId142" cstate="print"/>
                     <a:stretch>
                       <a:fillRect/>
                     </a:stretch>
@@ -24041,10 +24168,10 @@
       </w:r>
     </w:p>
     <w:sectPr>
-      <w:headerReference w:type="even" r:id="rId142"/>
-      <w:headerReference w:type="default" r:id="rId143"/>
-      <w:footerReference w:type="even" r:id="rId144"/>
-      <w:footerReference w:type="default" r:id="rId145"/>
+      <w:headerReference w:type="even" r:id="rId143"/>
+      <w:headerReference w:type="default" r:id="rId144"/>
+      <w:footerReference w:type="even" r:id="rId145"/>
+      <w:footerReference w:type="default" r:id="rId146"/>
       <w:pgSz w:w="12240" w:h="15840"/>
       <w:pgMar w:top="1440" w:right="1440" w:bottom="1440" w:left="1440" w:header="708" w:footer="708" w:gutter="0"/>
       <w:cols w:space="708"/>
@@ -24151,7 +24278,7 @@
             <w:rPr>
               <w:noProof/>
             </w:rPr>
-            <w:t>4</w:t>
+            <w:t>40</w:t>
           </w:r>
         </w:fldSimple>
       </w:p>
@@ -24243,7 +24370,7 @@
             <w:rPr>
               <w:noProof/>
             </w:rPr>
-            <w:t>5</w:t>
+            <w:t>41</w:t>
           </w:r>
         </w:fldSimple>
       </w:p>
@@ -27276,7 +27403,7 @@
 </file>
 
 <file path=customXml/itemProps1.xml><?xml version="1.0" encoding="utf-8"?>
-<ds:datastoreItem xmlns:ds="http://schemas.openxmlformats.org/officeDocument/2006/customXml" ds:itemID="{1ED31FB9-A783-4765-A862-E321C97DDACE}">
+<ds:datastoreItem xmlns:ds="http://schemas.openxmlformats.org/officeDocument/2006/customXml" ds:itemID="{112A73AC-C0ED-4FAA-BAA9-FBA6B58546F8}">
   <ds:schemaRefs>
     <ds:schemaRef ds:uri="http://schemas.openxmlformats.org/officeDocument/2006/bibliography"/>
   </ds:schemaRefs>

</xml_diff>